<commit_message>
Update movie list and things learned
</commit_message>
<xml_diff>
--- a/module-4/4.3 Assignment Build a Webpage Excercise Part 3.docx
+++ b/module-4/4.3 Assignment Build a Webpage Excercise Part 3.docx
@@ -512,14 +512,16 @@
           <w:color w:val="000000"/>
           <w:sz w:val="21"/>
           <w:szCs w:val="21"/>
-        </w:rPr>
-      </w:pPr>
-      <w:r>
-        <w:rPr>
-          <w:rFonts w:ascii="Arial" w:eastAsia="Times New Roman" w:hAnsi="Arial" w:cs="Arial"/>
-          <w:color w:val="000000"/>
-          <w:sz w:val="21"/>
-          <w:szCs w:val="21"/>
+          <w:highlight w:val="red"/>
+        </w:rPr>
+      </w:pPr>
+      <w:r>
+        <w:rPr>
+          <w:rFonts w:ascii="Arial" w:eastAsia="Times New Roman" w:hAnsi="Arial" w:cs="Arial"/>
+          <w:color w:val="000000"/>
+          <w:sz w:val="21"/>
+          <w:szCs w:val="21"/>
+          <w:highlight w:val="red"/>
         </w:rPr>
         <w:t>Give each div a width of 45%</w:t>
       </w:r>
@@ -564,14 +566,16 @@
           <w:color w:val="000000"/>
           <w:sz w:val="21"/>
           <w:szCs w:val="21"/>
-        </w:rPr>
-      </w:pPr>
-      <w:r>
-        <w:rPr>
-          <w:rFonts w:ascii="Arial" w:eastAsia="Times New Roman" w:hAnsi="Arial" w:cs="Arial"/>
-          <w:color w:val="000000"/>
-          <w:sz w:val="21"/>
-          <w:szCs w:val="21"/>
+          <w:highlight w:val="red"/>
+        </w:rPr>
+      </w:pPr>
+      <w:r>
+        <w:rPr>
+          <w:rFonts w:ascii="Arial" w:eastAsia="Times New Roman" w:hAnsi="Arial" w:cs="Arial"/>
+          <w:color w:val="000000"/>
+          <w:sz w:val="21"/>
+          <w:szCs w:val="21"/>
+          <w:highlight w:val="red"/>
         </w:rPr>
         <w:t>Add an h3 tag to the left div with a text value of “Top 10 Favorite Movies”</w:t>
       </w:r>
@@ -590,14 +594,16 @@
           <w:color w:val="000000"/>
           <w:sz w:val="21"/>
           <w:szCs w:val="21"/>
-        </w:rPr>
-      </w:pPr>
-      <w:r>
-        <w:rPr>
-          <w:rFonts w:ascii="Arial" w:eastAsia="Times New Roman" w:hAnsi="Arial" w:cs="Arial"/>
-          <w:color w:val="000000"/>
-          <w:sz w:val="21"/>
-          <w:szCs w:val="21"/>
+          <w:highlight w:val="red"/>
+        </w:rPr>
+      </w:pPr>
+      <w:r>
+        <w:rPr>
+          <w:rFonts w:ascii="Arial" w:eastAsia="Times New Roman" w:hAnsi="Arial" w:cs="Arial"/>
+          <w:color w:val="000000"/>
+          <w:sz w:val="21"/>
+          <w:szCs w:val="21"/>
+          <w:highlight w:val="red"/>
         </w:rPr>
         <w:t>On a new line, make a top ten list of your favorite movies using an ordered list</w:t>
       </w:r>
@@ -650,6 +656,7 @@
           <w:color w:val="000000"/>
           <w:sz w:val="21"/>
           <w:szCs w:val="21"/>
+          <w:highlight w:val="red"/>
         </w:rPr>
         <w:t>Add an h3 tag to the right div with a text value of “5 Things I’ve Learned Since the Course Started”</w:t>
       </w:r>
@@ -668,14 +675,16 @@
           <w:color w:val="000000"/>
           <w:sz w:val="21"/>
           <w:szCs w:val="21"/>
-        </w:rPr>
-      </w:pPr>
-      <w:r>
-        <w:rPr>
-          <w:rFonts w:ascii="Arial" w:eastAsia="Times New Roman" w:hAnsi="Arial" w:cs="Arial"/>
-          <w:color w:val="000000"/>
-          <w:sz w:val="21"/>
-          <w:szCs w:val="21"/>
+          <w:highlight w:val="red"/>
+        </w:rPr>
+      </w:pPr>
+      <w:r>
+        <w:rPr>
+          <w:rFonts w:ascii="Arial" w:eastAsia="Times New Roman" w:hAnsi="Arial" w:cs="Arial"/>
+          <w:color w:val="000000"/>
+          <w:sz w:val="21"/>
+          <w:szCs w:val="21"/>
+          <w:highlight w:val="red"/>
         </w:rPr>
         <w:t>On a new line, list five things you’ve learned since the course started using an unordered list</w:t>
       </w:r>
@@ -725,459 +734,483 @@
         </w:rPr>
         <w:t xml:space="preserve"> and a new div with a width of 100%</w:t>
       </w:r>
+    </w:p>
+    <w:p>
+      <w:pPr>
+        <w:numPr>
+          <w:ilvl w:val="2"/>
+          <w:numId w:val="9"/>
+        </w:numPr>
+        <w:shd w:val="clear" w:color="auto" w:fill="FFFFFF"/>
+        <w:spacing w:line="240" w:lineRule="auto"/>
+        <w:ind w:left="0"/>
+        <w:rPr>
+          <w:rFonts w:ascii="Arial" w:eastAsia="Times New Roman" w:hAnsi="Arial" w:cs="Arial"/>
+          <w:color w:val="000000"/>
+          <w:sz w:val="21"/>
+          <w:szCs w:val="21"/>
+        </w:rPr>
+      </w:pPr>
+      <w:r>
+        <w:rPr>
+          <w:rFonts w:ascii="Arial" w:eastAsia="Times New Roman" w:hAnsi="Arial" w:cs="Arial"/>
+          <w:color w:val="000000"/>
+          <w:sz w:val="21"/>
+          <w:szCs w:val="21"/>
+        </w:rPr>
+        <w:t>Give this div a margin-top of 60%</w:t>
+      </w:r>
+    </w:p>
+    <w:p>
+      <w:pPr>
+        <w:numPr>
+          <w:ilvl w:val="2"/>
+          <w:numId w:val="9"/>
+        </w:numPr>
+        <w:shd w:val="clear" w:color="auto" w:fill="FFFFFF"/>
+        <w:spacing w:line="240" w:lineRule="auto"/>
+        <w:ind w:left="0"/>
+        <w:rPr>
+          <w:rFonts w:ascii="Arial" w:eastAsia="Times New Roman" w:hAnsi="Arial" w:cs="Arial"/>
+          <w:color w:val="000000"/>
+          <w:sz w:val="21"/>
+          <w:szCs w:val="21"/>
+          <w:highlight w:val="red"/>
+        </w:rPr>
+      </w:pPr>
+      <w:r>
+        <w:rPr>
+          <w:rFonts w:ascii="Arial" w:eastAsia="Times New Roman" w:hAnsi="Arial" w:cs="Arial"/>
+          <w:color w:val="000000"/>
+          <w:sz w:val="21"/>
+          <w:szCs w:val="21"/>
+          <w:highlight w:val="red"/>
+        </w:rPr>
+        <w:t>Last div</w:t>
+      </w:r>
+    </w:p>
+    <w:p>
+      <w:pPr>
+        <w:numPr>
+          <w:ilvl w:val="3"/>
+          <w:numId w:val="10"/>
+        </w:numPr>
+        <w:shd w:val="clear" w:color="auto" w:fill="FFFFFF"/>
+        <w:spacing w:line="240" w:lineRule="auto"/>
+        <w:ind w:left="0"/>
+        <w:rPr>
+          <w:rFonts w:ascii="Arial" w:eastAsia="Times New Roman" w:hAnsi="Arial" w:cs="Arial"/>
+          <w:color w:val="000000"/>
+          <w:sz w:val="21"/>
+          <w:szCs w:val="21"/>
+          <w:highlight w:val="red"/>
+        </w:rPr>
+      </w:pPr>
+      <w:r>
+        <w:rPr>
+          <w:rFonts w:ascii="Arial" w:eastAsia="Times New Roman" w:hAnsi="Arial" w:cs="Arial"/>
+          <w:color w:val="000000"/>
+          <w:sz w:val="21"/>
+          <w:szCs w:val="21"/>
+          <w:highlight w:val="red"/>
+        </w:rPr>
+        <w:t>Add a URL to your favorite website that isn’t social media, political, or religious</w:t>
+      </w:r>
+    </w:p>
+    <w:p>
+      <w:pPr>
+        <w:numPr>
+          <w:ilvl w:val="4"/>
+          <w:numId w:val="11"/>
+        </w:numPr>
+        <w:shd w:val="clear" w:color="auto" w:fill="FFFFFF"/>
+        <w:spacing w:line="240" w:lineRule="auto"/>
+        <w:ind w:left="0"/>
+        <w:rPr>
+          <w:rFonts w:ascii="Arial" w:eastAsia="Times New Roman" w:hAnsi="Arial" w:cs="Arial"/>
+          <w:color w:val="000000"/>
+          <w:sz w:val="21"/>
+          <w:szCs w:val="21"/>
+          <w:highlight w:val="red"/>
+        </w:rPr>
+      </w:pPr>
+      <w:r>
+        <w:rPr>
+          <w:rFonts w:ascii="Arial" w:eastAsia="Times New Roman" w:hAnsi="Arial" w:cs="Arial"/>
+          <w:color w:val="000000"/>
+          <w:sz w:val="21"/>
+          <w:szCs w:val="21"/>
+          <w:highlight w:val="red"/>
+        </w:rPr>
+        <w:t>Make sure to set the target so the link opens in a new tab</w:t>
+      </w:r>
+    </w:p>
+    <w:p>
+      <w:pPr>
+        <w:numPr>
+          <w:ilvl w:val="3"/>
+          <w:numId w:val="11"/>
+        </w:numPr>
+        <w:shd w:val="clear" w:color="auto" w:fill="FFFFFF"/>
+        <w:spacing w:line="240" w:lineRule="auto"/>
+        <w:ind w:left="0"/>
+        <w:rPr>
+          <w:rFonts w:ascii="Arial" w:eastAsia="Times New Roman" w:hAnsi="Arial" w:cs="Arial"/>
+          <w:color w:val="000000"/>
+          <w:sz w:val="21"/>
+          <w:szCs w:val="21"/>
+          <w:highlight w:val="red"/>
+        </w:rPr>
+      </w:pPr>
+      <w:r>
+        <w:rPr>
+          <w:rFonts w:ascii="Arial" w:eastAsia="Times New Roman" w:hAnsi="Arial" w:cs="Arial"/>
+          <w:color w:val="000000"/>
+          <w:sz w:val="21"/>
+          <w:szCs w:val="21"/>
+          <w:highlight w:val="red"/>
+        </w:rPr>
+        <w:t>Underneath this link add a new link with a text value of “back to top”</w:t>
+      </w:r>
+    </w:p>
+    <w:p>
+      <w:pPr>
+        <w:numPr>
+          <w:ilvl w:val="4"/>
+          <w:numId w:val="12"/>
+        </w:numPr>
+        <w:shd w:val="clear" w:color="auto" w:fill="FFFFFF"/>
+        <w:spacing w:line="240" w:lineRule="auto"/>
+        <w:ind w:left="0"/>
+        <w:rPr>
+          <w:rFonts w:ascii="Arial" w:eastAsia="Times New Roman" w:hAnsi="Arial" w:cs="Arial"/>
+          <w:color w:val="000000"/>
+          <w:sz w:val="21"/>
+          <w:szCs w:val="21"/>
+          <w:highlight w:val="red"/>
+        </w:rPr>
+      </w:pPr>
+      <w:r>
+        <w:rPr>
+          <w:rFonts w:ascii="Arial" w:eastAsia="Times New Roman" w:hAnsi="Arial" w:cs="Arial"/>
+          <w:color w:val="000000"/>
+          <w:sz w:val="21"/>
+          <w:szCs w:val="21"/>
+          <w:highlight w:val="red"/>
+        </w:rPr>
+        <w:lastRenderedPageBreak/>
+        <w:t xml:space="preserve">When a user selects this link, they should be navigated back to the top of the page. You can use the id “container” as the </w:t>
+      </w:r>
+      <w:proofErr w:type="spellStart"/>
+      <w:r>
+        <w:rPr>
+          <w:rFonts w:ascii="Arial" w:eastAsia="Times New Roman" w:hAnsi="Arial" w:cs="Arial"/>
+          <w:color w:val="000000"/>
+          <w:sz w:val="21"/>
+          <w:szCs w:val="21"/>
+          <w:highlight w:val="red"/>
+        </w:rPr>
+        <w:t>href</w:t>
+      </w:r>
+      <w:proofErr w:type="spellEnd"/>
+      <w:r>
+        <w:rPr>
+          <w:rFonts w:ascii="Arial" w:eastAsia="Times New Roman" w:hAnsi="Arial" w:cs="Arial"/>
+          <w:color w:val="000000"/>
+          <w:sz w:val="21"/>
+          <w:szCs w:val="21"/>
+          <w:highlight w:val="red"/>
+        </w:rPr>
+        <w:t>. This link should be floated to the right.</w:t>
+      </w:r>
+    </w:p>
+    <w:p>
+      <w:pPr>
+        <w:numPr>
+          <w:ilvl w:val="0"/>
+          <w:numId w:val="12"/>
+        </w:numPr>
+        <w:shd w:val="clear" w:color="auto" w:fill="FFFFFF"/>
+        <w:spacing w:line="240" w:lineRule="auto"/>
+        <w:ind w:left="0"/>
+        <w:rPr>
+          <w:rFonts w:ascii="Arial" w:eastAsia="Times New Roman" w:hAnsi="Arial" w:cs="Arial"/>
+          <w:color w:val="000000"/>
+          <w:sz w:val="21"/>
+          <w:szCs w:val="21"/>
+        </w:rPr>
+      </w:pPr>
+      <w:r>
+        <w:rPr>
+          <w:rFonts w:ascii="Arial" w:eastAsia="Times New Roman" w:hAnsi="Arial" w:cs="Arial"/>
+          <w:color w:val="000000"/>
+          <w:sz w:val="21"/>
+          <w:szCs w:val="21"/>
+        </w:rPr>
+        <w:t>yourlastname_EX3.css</w:t>
+      </w:r>
+    </w:p>
+    <w:p>
+      <w:pPr>
+        <w:numPr>
+          <w:ilvl w:val="1"/>
+          <w:numId w:val="13"/>
+        </w:numPr>
+        <w:shd w:val="clear" w:color="auto" w:fill="FFFFFF"/>
+        <w:spacing w:line="240" w:lineRule="auto"/>
+        <w:ind w:left="0"/>
+        <w:rPr>
+          <w:rFonts w:ascii="Arial" w:eastAsia="Times New Roman" w:hAnsi="Arial" w:cs="Arial"/>
+          <w:color w:val="000000"/>
+          <w:sz w:val="21"/>
+          <w:szCs w:val="21"/>
+          <w:highlight w:val="red"/>
+        </w:rPr>
+      </w:pPr>
+      <w:r>
+        <w:rPr>
+          <w:rFonts w:ascii="Arial" w:eastAsia="Times New Roman" w:hAnsi="Arial" w:cs="Arial"/>
+          <w:color w:val="000000"/>
+          <w:sz w:val="21"/>
+          <w:szCs w:val="21"/>
+          <w:highlight w:val="red"/>
+        </w:rPr>
+        <w:t>The h1 title must be centered on the page </w:t>
+      </w:r>
+    </w:p>
+    <w:p>
+      <w:pPr>
+        <w:numPr>
+          <w:ilvl w:val="1"/>
+          <w:numId w:val="13"/>
+        </w:numPr>
+        <w:shd w:val="clear" w:color="auto" w:fill="FFFFFF"/>
+        <w:spacing w:line="240" w:lineRule="auto"/>
+        <w:ind w:left="0"/>
+        <w:rPr>
+          <w:rFonts w:ascii="Arial" w:eastAsia="Times New Roman" w:hAnsi="Arial" w:cs="Arial"/>
+          <w:color w:val="000000"/>
+          <w:sz w:val="21"/>
+          <w:szCs w:val="21"/>
+          <w:highlight w:val="red"/>
+        </w:rPr>
+      </w:pPr>
+      <w:r>
+        <w:rPr>
+          <w:rFonts w:ascii="Arial" w:eastAsia="Times New Roman" w:hAnsi="Arial" w:cs="Arial"/>
+          <w:color w:val="000000"/>
+          <w:sz w:val="21"/>
+          <w:szCs w:val="21"/>
+          <w:highlight w:val="red"/>
+        </w:rPr>
+        <w:t>Apply Oswald, Verdana, Arial, sans-serif to the h1 title</w:t>
+      </w:r>
+    </w:p>
+    <w:p>
+      <w:pPr>
+        <w:numPr>
+          <w:ilvl w:val="1"/>
+          <w:numId w:val="13"/>
+        </w:numPr>
+        <w:shd w:val="clear" w:color="auto" w:fill="FFFFFF"/>
+        <w:spacing w:line="240" w:lineRule="auto"/>
+        <w:ind w:left="0"/>
+        <w:rPr>
+          <w:rFonts w:ascii="Arial" w:eastAsia="Times New Roman" w:hAnsi="Arial" w:cs="Arial"/>
+          <w:color w:val="000000"/>
+          <w:sz w:val="21"/>
+          <w:szCs w:val="21"/>
+          <w:highlight w:val="red"/>
+        </w:rPr>
+      </w:pPr>
+      <w:r>
+        <w:rPr>
+          <w:rFonts w:ascii="Arial" w:eastAsia="Times New Roman" w:hAnsi="Arial" w:cs="Arial"/>
+          <w:color w:val="000000"/>
+          <w:sz w:val="21"/>
+          <w:szCs w:val="21"/>
+          <w:highlight w:val="red"/>
+        </w:rPr>
+        <w:t xml:space="preserve">The side-by-side </w:t>
+      </w:r>
+      <w:proofErr w:type="spellStart"/>
+      <w:r>
+        <w:rPr>
+          <w:rFonts w:ascii="Arial" w:eastAsia="Times New Roman" w:hAnsi="Arial" w:cs="Arial"/>
+          <w:color w:val="000000"/>
+          <w:sz w:val="21"/>
+          <w:szCs w:val="21"/>
+          <w:highlight w:val="red"/>
+        </w:rPr>
+        <w:t>divs</w:t>
+      </w:r>
+      <w:proofErr w:type="spellEnd"/>
+      <w:r>
+        <w:rPr>
+          <w:rFonts w:ascii="Arial" w:eastAsia="Times New Roman" w:hAnsi="Arial" w:cs="Arial"/>
+          <w:color w:val="000000"/>
+          <w:sz w:val="21"/>
+          <w:szCs w:val="21"/>
+          <w:highlight w:val="red"/>
+        </w:rPr>
+        <w:t xml:space="preserve"> must have a width of 45% </w:t>
+      </w:r>
+    </w:p>
+    <w:p>
+      <w:pPr>
+        <w:numPr>
+          <w:ilvl w:val="1"/>
+          <w:numId w:val="13"/>
+        </w:numPr>
+        <w:shd w:val="clear" w:color="auto" w:fill="FFFFFF"/>
+        <w:spacing w:line="240" w:lineRule="auto"/>
+        <w:ind w:left="0"/>
+        <w:rPr>
+          <w:rFonts w:ascii="Arial" w:eastAsia="Times New Roman" w:hAnsi="Arial" w:cs="Arial"/>
+          <w:color w:val="000000"/>
+          <w:sz w:val="21"/>
+          <w:szCs w:val="21"/>
+          <w:highlight w:val="red"/>
+        </w:rPr>
+      </w:pPr>
+      <w:r>
+        <w:rPr>
+          <w:rFonts w:ascii="Arial" w:eastAsia="Times New Roman" w:hAnsi="Arial" w:cs="Arial"/>
+          <w:color w:val="000000"/>
+          <w:sz w:val="21"/>
+          <w:szCs w:val="21"/>
+          <w:highlight w:val="red"/>
+        </w:rPr>
+        <w:t>Set the width of the last div to 100%</w:t>
+      </w:r>
+    </w:p>
+    <w:p>
+      <w:pPr>
+        <w:numPr>
+          <w:ilvl w:val="1"/>
+          <w:numId w:val="13"/>
+        </w:numPr>
+        <w:shd w:val="clear" w:color="auto" w:fill="FFFFFF"/>
+        <w:spacing w:line="240" w:lineRule="auto"/>
+        <w:ind w:left="0"/>
+        <w:rPr>
+          <w:rFonts w:ascii="Arial" w:eastAsia="Times New Roman" w:hAnsi="Arial" w:cs="Arial"/>
+          <w:color w:val="000000"/>
+          <w:sz w:val="21"/>
+          <w:szCs w:val="21"/>
+          <w:highlight w:val="red"/>
+        </w:rPr>
+      </w:pPr>
+      <w:r>
+        <w:rPr>
+          <w:rFonts w:ascii="Arial" w:eastAsia="Times New Roman" w:hAnsi="Arial" w:cs="Arial"/>
+          <w:color w:val="000000"/>
+          <w:sz w:val="21"/>
+          <w:szCs w:val="21"/>
+          <w:highlight w:val="red"/>
+        </w:rPr>
+        <w:t>Give the last div a margin-top of 60%</w:t>
+      </w:r>
+    </w:p>
+    <w:p>
+      <w:pPr>
+        <w:numPr>
+          <w:ilvl w:val="1"/>
+          <w:numId w:val="13"/>
+        </w:numPr>
+        <w:shd w:val="clear" w:color="auto" w:fill="FFFFFF"/>
+        <w:spacing w:line="240" w:lineRule="auto"/>
+        <w:ind w:left="0"/>
+        <w:rPr>
+          <w:rFonts w:ascii="Arial" w:eastAsia="Times New Roman" w:hAnsi="Arial" w:cs="Arial"/>
+          <w:color w:val="000000"/>
+          <w:sz w:val="21"/>
+          <w:szCs w:val="21"/>
+        </w:rPr>
+      </w:pPr>
+      <w:r>
+        <w:rPr>
+          <w:rFonts w:ascii="Arial" w:eastAsia="Times New Roman" w:hAnsi="Arial" w:cs="Arial"/>
+          <w:color w:val="000000"/>
+          <w:sz w:val="21"/>
+          <w:szCs w:val="21"/>
+        </w:rPr>
+        <w:t xml:space="preserve">Apply Oswald, Verdana, Arial, sans-serif to both side-by-side </w:t>
+      </w:r>
+      <w:proofErr w:type="spellStart"/>
+      <w:r>
+        <w:rPr>
+          <w:rFonts w:ascii="Arial" w:eastAsia="Times New Roman" w:hAnsi="Arial" w:cs="Arial"/>
+          <w:color w:val="000000"/>
+          <w:sz w:val="21"/>
+          <w:szCs w:val="21"/>
+        </w:rPr>
+        <w:t>divs</w:t>
+      </w:r>
+      <w:proofErr w:type="spellEnd"/>
+      <w:r>
+        <w:rPr>
+          <w:rFonts w:ascii="Arial" w:eastAsia="Times New Roman" w:hAnsi="Arial" w:cs="Arial"/>
+          <w:color w:val="000000"/>
+          <w:sz w:val="21"/>
+          <w:szCs w:val="21"/>
+        </w:rPr>
+        <w:t> </w:t>
+      </w:r>
+    </w:p>
+    <w:p>
+      <w:pPr>
+        <w:numPr>
+          <w:ilvl w:val="2"/>
+          <w:numId w:val="13"/>
+        </w:numPr>
+        <w:shd w:val="clear" w:color="auto" w:fill="FFFFFF"/>
+        <w:spacing w:line="240" w:lineRule="auto"/>
+        <w:ind w:left="0"/>
+        <w:rPr>
+          <w:rFonts w:ascii="Arial" w:eastAsia="Times New Roman" w:hAnsi="Arial" w:cs="Arial"/>
+          <w:color w:val="000000"/>
+          <w:sz w:val="21"/>
+          <w:szCs w:val="21"/>
+        </w:rPr>
+      </w:pPr>
+      <w:r>
+        <w:rPr>
+          <w:rFonts w:ascii="Arial" w:eastAsia="Times New Roman" w:hAnsi="Arial" w:cs="Arial"/>
+          <w:color w:val="000000"/>
+          <w:sz w:val="21"/>
+          <w:szCs w:val="21"/>
+        </w:rPr>
+        <w:t>Hint: use Google fonts and select 300, 400, 500, and 700</w:t>
+      </w:r>
+    </w:p>
+    <w:p>
+      <w:pPr>
+        <w:numPr>
+          <w:ilvl w:val="1"/>
+          <w:numId w:val="13"/>
+        </w:numPr>
+        <w:shd w:val="clear" w:color="auto" w:fill="FFFFFF"/>
+        <w:spacing w:line="240" w:lineRule="auto"/>
+        <w:ind w:left="0"/>
+        <w:rPr>
+          <w:rFonts w:ascii="Arial" w:eastAsia="Times New Roman" w:hAnsi="Arial" w:cs="Arial"/>
+          <w:color w:val="000000"/>
+          <w:sz w:val="21"/>
+          <w:szCs w:val="21"/>
+        </w:rPr>
+      </w:pPr>
+      <w:r>
+        <w:rPr>
+          <w:rFonts w:ascii="Arial" w:eastAsia="Times New Roman" w:hAnsi="Arial" w:cs="Arial"/>
+          <w:color w:val="000000"/>
+          <w:sz w:val="21"/>
+          <w:szCs w:val="21"/>
+        </w:rPr>
+        <w:t>Set the weight of the h3 tags to 500</w:t>
+      </w:r>
       <w:bookmarkStart w:id="0" w:name="_GoBack"/>
       <w:bookmarkEnd w:id="0"/>
-    </w:p>
-    <w:p>
-      <w:pPr>
-        <w:numPr>
-          <w:ilvl w:val="2"/>
-          <w:numId w:val="9"/>
-        </w:numPr>
-        <w:shd w:val="clear" w:color="auto" w:fill="FFFFFF"/>
-        <w:spacing w:line="240" w:lineRule="auto"/>
-        <w:ind w:left="0"/>
-        <w:rPr>
-          <w:rFonts w:ascii="Arial" w:eastAsia="Times New Roman" w:hAnsi="Arial" w:cs="Arial"/>
-          <w:color w:val="000000"/>
-          <w:sz w:val="21"/>
-          <w:szCs w:val="21"/>
-        </w:rPr>
-      </w:pPr>
-      <w:r>
-        <w:rPr>
-          <w:rFonts w:ascii="Arial" w:eastAsia="Times New Roman" w:hAnsi="Arial" w:cs="Arial"/>
-          <w:color w:val="000000"/>
-          <w:sz w:val="21"/>
-          <w:szCs w:val="21"/>
-        </w:rPr>
-        <w:t>Give this div a margin-top of 60%</w:t>
-      </w:r>
-    </w:p>
-    <w:p>
-      <w:pPr>
-        <w:numPr>
-          <w:ilvl w:val="2"/>
-          <w:numId w:val="9"/>
-        </w:numPr>
-        <w:shd w:val="clear" w:color="auto" w:fill="FFFFFF"/>
-        <w:spacing w:line="240" w:lineRule="auto"/>
-        <w:ind w:left="0"/>
-        <w:rPr>
-          <w:rFonts w:ascii="Arial" w:eastAsia="Times New Roman" w:hAnsi="Arial" w:cs="Arial"/>
-          <w:color w:val="000000"/>
-          <w:sz w:val="21"/>
-          <w:szCs w:val="21"/>
-        </w:rPr>
-      </w:pPr>
-      <w:r>
-        <w:rPr>
-          <w:rFonts w:ascii="Arial" w:eastAsia="Times New Roman" w:hAnsi="Arial" w:cs="Arial"/>
-          <w:color w:val="000000"/>
-          <w:sz w:val="21"/>
-          <w:szCs w:val="21"/>
-        </w:rPr>
-        <w:t>Last div</w:t>
-      </w:r>
-    </w:p>
-    <w:p>
-      <w:pPr>
-        <w:numPr>
-          <w:ilvl w:val="3"/>
-          <w:numId w:val="10"/>
-        </w:numPr>
-        <w:shd w:val="clear" w:color="auto" w:fill="FFFFFF"/>
-        <w:spacing w:line="240" w:lineRule="auto"/>
-        <w:ind w:left="0"/>
-        <w:rPr>
-          <w:rFonts w:ascii="Arial" w:eastAsia="Times New Roman" w:hAnsi="Arial" w:cs="Arial"/>
-          <w:color w:val="000000"/>
-          <w:sz w:val="21"/>
-          <w:szCs w:val="21"/>
-        </w:rPr>
-      </w:pPr>
-      <w:r>
-        <w:rPr>
-          <w:rFonts w:ascii="Arial" w:eastAsia="Times New Roman" w:hAnsi="Arial" w:cs="Arial"/>
-          <w:color w:val="000000"/>
-          <w:sz w:val="21"/>
-          <w:szCs w:val="21"/>
-        </w:rPr>
-        <w:t>Add a URL to your favorite website that isn’t social media, political, or religious</w:t>
-      </w:r>
-    </w:p>
-    <w:p>
-      <w:pPr>
-        <w:numPr>
-          <w:ilvl w:val="4"/>
-          <w:numId w:val="11"/>
-        </w:numPr>
-        <w:shd w:val="clear" w:color="auto" w:fill="FFFFFF"/>
-        <w:spacing w:line="240" w:lineRule="auto"/>
-        <w:ind w:left="0"/>
-        <w:rPr>
-          <w:rFonts w:ascii="Arial" w:eastAsia="Times New Roman" w:hAnsi="Arial" w:cs="Arial"/>
-          <w:color w:val="000000"/>
-          <w:sz w:val="21"/>
-          <w:szCs w:val="21"/>
-        </w:rPr>
-      </w:pPr>
-      <w:r>
-        <w:rPr>
-          <w:rFonts w:ascii="Arial" w:eastAsia="Times New Roman" w:hAnsi="Arial" w:cs="Arial"/>
-          <w:color w:val="000000"/>
-          <w:sz w:val="21"/>
-          <w:szCs w:val="21"/>
-        </w:rPr>
-        <w:t>Make sure to set the target so the link opens in a new tab</w:t>
-      </w:r>
-    </w:p>
-    <w:p>
-      <w:pPr>
-        <w:numPr>
-          <w:ilvl w:val="3"/>
-          <w:numId w:val="11"/>
-        </w:numPr>
-        <w:shd w:val="clear" w:color="auto" w:fill="FFFFFF"/>
-        <w:spacing w:line="240" w:lineRule="auto"/>
-        <w:ind w:left="0"/>
-        <w:rPr>
-          <w:rFonts w:ascii="Arial" w:eastAsia="Times New Roman" w:hAnsi="Arial" w:cs="Arial"/>
-          <w:color w:val="000000"/>
-          <w:sz w:val="21"/>
-          <w:szCs w:val="21"/>
-        </w:rPr>
-      </w:pPr>
-      <w:r>
-        <w:rPr>
-          <w:rFonts w:ascii="Arial" w:eastAsia="Times New Roman" w:hAnsi="Arial" w:cs="Arial"/>
-          <w:color w:val="000000"/>
-          <w:sz w:val="21"/>
-          <w:szCs w:val="21"/>
-        </w:rPr>
-        <w:t>Underneath this link add a new link with a text value of “back to top”</w:t>
-      </w:r>
-    </w:p>
-    <w:p>
-      <w:pPr>
-        <w:numPr>
-          <w:ilvl w:val="4"/>
-          <w:numId w:val="12"/>
-        </w:numPr>
-        <w:shd w:val="clear" w:color="auto" w:fill="FFFFFF"/>
-        <w:spacing w:line="240" w:lineRule="auto"/>
-        <w:ind w:left="0"/>
-        <w:rPr>
-          <w:rFonts w:ascii="Arial" w:eastAsia="Times New Roman" w:hAnsi="Arial" w:cs="Arial"/>
-          <w:color w:val="000000"/>
-          <w:sz w:val="21"/>
-          <w:szCs w:val="21"/>
-        </w:rPr>
-      </w:pPr>
-      <w:r>
-        <w:rPr>
-          <w:rFonts w:ascii="Arial" w:eastAsia="Times New Roman" w:hAnsi="Arial" w:cs="Arial"/>
-          <w:color w:val="000000"/>
-          <w:sz w:val="21"/>
-          <w:szCs w:val="21"/>
-        </w:rPr>
-        <w:lastRenderedPageBreak/>
-        <w:t xml:space="preserve">When a user selects this link, they should be navigated back to the top of the page. You can use the id “container” as the </w:t>
-      </w:r>
-      <w:proofErr w:type="spellStart"/>
-      <w:r>
-        <w:rPr>
-          <w:rFonts w:ascii="Arial" w:eastAsia="Times New Roman" w:hAnsi="Arial" w:cs="Arial"/>
-          <w:color w:val="000000"/>
-          <w:sz w:val="21"/>
-          <w:szCs w:val="21"/>
-        </w:rPr>
-        <w:t>href</w:t>
-      </w:r>
-      <w:proofErr w:type="spellEnd"/>
-      <w:r>
-        <w:rPr>
-          <w:rFonts w:ascii="Arial" w:eastAsia="Times New Roman" w:hAnsi="Arial" w:cs="Arial"/>
-          <w:color w:val="000000"/>
-          <w:sz w:val="21"/>
-          <w:szCs w:val="21"/>
-        </w:rPr>
-        <w:t>. This link should be floated to the right.</w:t>
-      </w:r>
-    </w:p>
-    <w:p>
-      <w:pPr>
-        <w:numPr>
-          <w:ilvl w:val="0"/>
-          <w:numId w:val="12"/>
-        </w:numPr>
-        <w:shd w:val="clear" w:color="auto" w:fill="FFFFFF"/>
-        <w:spacing w:line="240" w:lineRule="auto"/>
-        <w:ind w:left="0"/>
-        <w:rPr>
-          <w:rFonts w:ascii="Arial" w:eastAsia="Times New Roman" w:hAnsi="Arial" w:cs="Arial"/>
-          <w:color w:val="000000"/>
-          <w:sz w:val="21"/>
-          <w:szCs w:val="21"/>
-        </w:rPr>
-      </w:pPr>
-      <w:r>
-        <w:rPr>
-          <w:rFonts w:ascii="Arial" w:eastAsia="Times New Roman" w:hAnsi="Arial" w:cs="Arial"/>
-          <w:color w:val="000000"/>
-          <w:sz w:val="21"/>
-          <w:szCs w:val="21"/>
-        </w:rPr>
-        <w:t>yourlastname_EX3.css</w:t>
-      </w:r>
-    </w:p>
-    <w:p>
-      <w:pPr>
-        <w:numPr>
-          <w:ilvl w:val="1"/>
-          <w:numId w:val="13"/>
-        </w:numPr>
-        <w:shd w:val="clear" w:color="auto" w:fill="FFFFFF"/>
-        <w:spacing w:line="240" w:lineRule="auto"/>
-        <w:ind w:left="0"/>
-        <w:rPr>
-          <w:rFonts w:ascii="Arial" w:eastAsia="Times New Roman" w:hAnsi="Arial" w:cs="Arial"/>
-          <w:color w:val="000000"/>
-          <w:sz w:val="21"/>
-          <w:szCs w:val="21"/>
-        </w:rPr>
-      </w:pPr>
-      <w:r>
-        <w:rPr>
-          <w:rFonts w:ascii="Arial" w:eastAsia="Times New Roman" w:hAnsi="Arial" w:cs="Arial"/>
-          <w:color w:val="000000"/>
-          <w:sz w:val="21"/>
-          <w:szCs w:val="21"/>
-        </w:rPr>
-        <w:t>The h1 title must be centered on the page </w:t>
-      </w:r>
-    </w:p>
-    <w:p>
-      <w:pPr>
-        <w:numPr>
-          <w:ilvl w:val="1"/>
-          <w:numId w:val="13"/>
-        </w:numPr>
-        <w:shd w:val="clear" w:color="auto" w:fill="FFFFFF"/>
-        <w:spacing w:line="240" w:lineRule="auto"/>
-        <w:ind w:left="0"/>
-        <w:rPr>
-          <w:rFonts w:ascii="Arial" w:eastAsia="Times New Roman" w:hAnsi="Arial" w:cs="Arial"/>
-          <w:color w:val="000000"/>
-          <w:sz w:val="21"/>
-          <w:szCs w:val="21"/>
-        </w:rPr>
-      </w:pPr>
-      <w:r>
-        <w:rPr>
-          <w:rFonts w:ascii="Arial" w:eastAsia="Times New Roman" w:hAnsi="Arial" w:cs="Arial"/>
-          <w:color w:val="000000"/>
-          <w:sz w:val="21"/>
-          <w:szCs w:val="21"/>
-        </w:rPr>
-        <w:t>Apply Oswald, Verdana, Arial, sans-serif to the h1 title</w:t>
-      </w:r>
-    </w:p>
-    <w:p>
-      <w:pPr>
-        <w:numPr>
-          <w:ilvl w:val="1"/>
-          <w:numId w:val="13"/>
-        </w:numPr>
-        <w:shd w:val="clear" w:color="auto" w:fill="FFFFFF"/>
-        <w:spacing w:line="240" w:lineRule="auto"/>
-        <w:ind w:left="0"/>
-        <w:rPr>
-          <w:rFonts w:ascii="Arial" w:eastAsia="Times New Roman" w:hAnsi="Arial" w:cs="Arial"/>
-          <w:color w:val="000000"/>
-          <w:sz w:val="21"/>
-          <w:szCs w:val="21"/>
-        </w:rPr>
-      </w:pPr>
-      <w:r>
-        <w:rPr>
-          <w:rFonts w:ascii="Arial" w:eastAsia="Times New Roman" w:hAnsi="Arial" w:cs="Arial"/>
-          <w:color w:val="000000"/>
-          <w:sz w:val="21"/>
-          <w:szCs w:val="21"/>
-        </w:rPr>
-        <w:t xml:space="preserve">The side-by-side </w:t>
-      </w:r>
-      <w:proofErr w:type="spellStart"/>
-      <w:r>
-        <w:rPr>
-          <w:rFonts w:ascii="Arial" w:eastAsia="Times New Roman" w:hAnsi="Arial" w:cs="Arial"/>
-          <w:color w:val="000000"/>
-          <w:sz w:val="21"/>
-          <w:szCs w:val="21"/>
-        </w:rPr>
-        <w:t>divs</w:t>
-      </w:r>
-      <w:proofErr w:type="spellEnd"/>
-      <w:r>
-        <w:rPr>
-          <w:rFonts w:ascii="Arial" w:eastAsia="Times New Roman" w:hAnsi="Arial" w:cs="Arial"/>
-          <w:color w:val="000000"/>
-          <w:sz w:val="21"/>
-          <w:szCs w:val="21"/>
-        </w:rPr>
-        <w:t xml:space="preserve"> must have a width of 45% </w:t>
-      </w:r>
-    </w:p>
-    <w:p>
-      <w:pPr>
-        <w:numPr>
-          <w:ilvl w:val="1"/>
-          <w:numId w:val="13"/>
-        </w:numPr>
-        <w:shd w:val="clear" w:color="auto" w:fill="FFFFFF"/>
-        <w:spacing w:line="240" w:lineRule="auto"/>
-        <w:ind w:left="0"/>
-        <w:rPr>
-          <w:rFonts w:ascii="Arial" w:eastAsia="Times New Roman" w:hAnsi="Arial" w:cs="Arial"/>
-          <w:color w:val="000000"/>
-          <w:sz w:val="21"/>
-          <w:szCs w:val="21"/>
-        </w:rPr>
-      </w:pPr>
-      <w:r>
-        <w:rPr>
-          <w:rFonts w:ascii="Arial" w:eastAsia="Times New Roman" w:hAnsi="Arial" w:cs="Arial"/>
-          <w:color w:val="000000"/>
-          <w:sz w:val="21"/>
-          <w:szCs w:val="21"/>
-        </w:rPr>
-        <w:t>Set the width of the last div to 100%</w:t>
-      </w:r>
-    </w:p>
-    <w:p>
-      <w:pPr>
-        <w:numPr>
-          <w:ilvl w:val="1"/>
-          <w:numId w:val="13"/>
-        </w:numPr>
-        <w:shd w:val="clear" w:color="auto" w:fill="FFFFFF"/>
-        <w:spacing w:line="240" w:lineRule="auto"/>
-        <w:ind w:left="0"/>
-        <w:rPr>
-          <w:rFonts w:ascii="Arial" w:eastAsia="Times New Roman" w:hAnsi="Arial" w:cs="Arial"/>
-          <w:color w:val="000000"/>
-          <w:sz w:val="21"/>
-          <w:szCs w:val="21"/>
-        </w:rPr>
-      </w:pPr>
-      <w:r>
-        <w:rPr>
-          <w:rFonts w:ascii="Arial" w:eastAsia="Times New Roman" w:hAnsi="Arial" w:cs="Arial"/>
-          <w:color w:val="000000"/>
-          <w:sz w:val="21"/>
-          <w:szCs w:val="21"/>
-        </w:rPr>
-        <w:t>Give the last div a margin-top of 60%</w:t>
-      </w:r>
-    </w:p>
-    <w:p>
-      <w:pPr>
-        <w:numPr>
-          <w:ilvl w:val="1"/>
-          <w:numId w:val="13"/>
-        </w:numPr>
-        <w:shd w:val="clear" w:color="auto" w:fill="FFFFFF"/>
-        <w:spacing w:line="240" w:lineRule="auto"/>
-        <w:ind w:left="0"/>
-        <w:rPr>
-          <w:rFonts w:ascii="Arial" w:eastAsia="Times New Roman" w:hAnsi="Arial" w:cs="Arial"/>
-          <w:color w:val="000000"/>
-          <w:sz w:val="21"/>
-          <w:szCs w:val="21"/>
-        </w:rPr>
-      </w:pPr>
-      <w:r>
-        <w:rPr>
-          <w:rFonts w:ascii="Arial" w:eastAsia="Times New Roman" w:hAnsi="Arial" w:cs="Arial"/>
-          <w:color w:val="000000"/>
-          <w:sz w:val="21"/>
-          <w:szCs w:val="21"/>
-        </w:rPr>
-        <w:t xml:space="preserve">Apply Oswald, Verdana, Arial, sans-serif to both side-by-side </w:t>
-      </w:r>
-      <w:proofErr w:type="spellStart"/>
-      <w:r>
-        <w:rPr>
-          <w:rFonts w:ascii="Arial" w:eastAsia="Times New Roman" w:hAnsi="Arial" w:cs="Arial"/>
-          <w:color w:val="000000"/>
-          <w:sz w:val="21"/>
-          <w:szCs w:val="21"/>
-        </w:rPr>
-        <w:t>divs</w:t>
-      </w:r>
-      <w:proofErr w:type="spellEnd"/>
-      <w:r>
-        <w:rPr>
-          <w:rFonts w:ascii="Arial" w:eastAsia="Times New Roman" w:hAnsi="Arial" w:cs="Arial"/>
-          <w:color w:val="000000"/>
-          <w:sz w:val="21"/>
-          <w:szCs w:val="21"/>
-        </w:rPr>
-        <w:t> </w:t>
-      </w:r>
-    </w:p>
-    <w:p>
-      <w:pPr>
-        <w:numPr>
-          <w:ilvl w:val="2"/>
-          <w:numId w:val="13"/>
-        </w:numPr>
-        <w:shd w:val="clear" w:color="auto" w:fill="FFFFFF"/>
-        <w:spacing w:line="240" w:lineRule="auto"/>
-        <w:ind w:left="0"/>
-        <w:rPr>
-          <w:rFonts w:ascii="Arial" w:eastAsia="Times New Roman" w:hAnsi="Arial" w:cs="Arial"/>
-          <w:color w:val="000000"/>
-          <w:sz w:val="21"/>
-          <w:szCs w:val="21"/>
-        </w:rPr>
-      </w:pPr>
-      <w:r>
-        <w:rPr>
-          <w:rFonts w:ascii="Arial" w:eastAsia="Times New Roman" w:hAnsi="Arial" w:cs="Arial"/>
-          <w:color w:val="000000"/>
-          <w:sz w:val="21"/>
-          <w:szCs w:val="21"/>
-        </w:rPr>
-        <w:t>Hint: use Google fonts and select 300, 400, 500, and 700</w:t>
-      </w:r>
-    </w:p>
-    <w:p>
-      <w:pPr>
-        <w:numPr>
-          <w:ilvl w:val="1"/>
-          <w:numId w:val="13"/>
-        </w:numPr>
-        <w:shd w:val="clear" w:color="auto" w:fill="FFFFFF"/>
-        <w:spacing w:line="240" w:lineRule="auto"/>
-        <w:ind w:left="0"/>
-        <w:rPr>
-          <w:rFonts w:ascii="Arial" w:eastAsia="Times New Roman" w:hAnsi="Arial" w:cs="Arial"/>
-          <w:color w:val="000000"/>
-          <w:sz w:val="21"/>
-          <w:szCs w:val="21"/>
-        </w:rPr>
-      </w:pPr>
-      <w:r>
-        <w:rPr>
-          <w:rFonts w:ascii="Arial" w:eastAsia="Times New Roman" w:hAnsi="Arial" w:cs="Arial"/>
-          <w:color w:val="000000"/>
-          <w:sz w:val="21"/>
-          <w:szCs w:val="21"/>
-        </w:rPr>
-        <w:t>Set the weight of the h3 tags to 500</w:t>
-      </w:r>
     </w:p>
     <w:p>
       <w:pPr>

</xml_diff>